<commit_message>
Change Kepler plugging to handle dates for Kepler, K2 and TESS; change date to BJD
</commit_message>
<xml_diff>
--- a/plugin/doc/INSTRUCTIONS FOR USING THE KEPLER FITS v2.0 FILE VStar PLUG IN.docx
+++ b/plugin/doc/INSTRUCTIONS FOR USING THE KEPLER FITS v2.0 FILE VStar PLUG IN.docx
@@ -3,133 +3,162 @@
 <w:document xmlns:wpc="http://schemas.microsoft.com/office/word/2010/wordprocessingCanvas" xmlns:cx="http://schemas.microsoft.com/office/drawing/2014/chartex" xmlns:cx1="http://schemas.microsoft.com/office/drawing/2015/9/8/chartex" xmlns:cx2="http://schemas.microsoft.com/office/drawing/2015/10/21/chartex" xmlns:cx3="http://schemas.microsoft.com/office/drawing/2016/5/9/chartex" xmlns:cx4="http://schemas.microsoft.com/office/drawing/2016/5/10/chartex" xmlns:cx5="http://schemas.microsoft.com/office/drawing/2016/5/11/chartex" xmlns:cx6="http://schemas.microsoft.com/office/drawing/2016/5/12/chartex" xmlns:cx7="http://schemas.microsoft.com/office/drawing/2016/5/13/chartex" xmlns:cx8="http://schemas.microsoft.com/office/drawing/2016/5/14/chartex" xmlns:mc="http://schemas.openxmlformats.org/markup-compatibility/2006" xmlns:aink="http://schemas.microsoft.com/office/drawing/2016/ink" xmlns:am3d="http://schemas.microsoft.com/office/drawing/2017/model3d" xmlns:o="urn:schemas-microsoft-com:office:office" xmlns:r="http://schemas.openxmlformats.org/officeDocument/2006/relationships" xmlns:m="http://schemas.openxmlformats.org/officeDocument/2006/math" xmlns:v="urn:schemas-microsoft-com:vml" xmlns:wp14="http://schemas.microsoft.com/office/word/2010/wordprocessingDrawing" xmlns:wp="http://schemas.openxmlformats.org/drawingml/2006/wordprocessingDrawing" xmlns:w10="urn:schemas-microsoft-com:office:word" xmlns:w="http://schemas.openxmlformats.org/wordprocessingml/2006/main" xmlns:w14="http://schemas.microsoft.com/office/word/2010/wordml" xmlns:w15="http://schemas.microsoft.com/office/word/2012/wordml" xmlns:w16cid="http://schemas.microsoft.com/office/word/2016/wordml/cid" xmlns:w16se="http://schemas.microsoft.com/office/word/2015/wordml/symex" xmlns:wpg="http://schemas.microsoft.com/office/word/2010/wordprocessingGroup" xmlns:wpi="http://schemas.microsoft.com/office/word/2010/wordprocessingInk" xmlns:wne="http://schemas.microsoft.com/office/word/2006/wordml" xmlns:wps="http://schemas.microsoft.com/office/word/2010/wordprocessingShape" mc:Ignorable="w14 w15 w16se w16cid wp14">
   <w:body>
     <w:p>
-      <w:r>
-        <w:t xml:space="preserve">INSTRUCTIONS FOR USING THE KEPLER FITS </w:t>
-      </w:r>
-      <w:r>
+      <w:pPr>
+        <w:jc w:val="center"/>
+        <w:rPr>
+          <w:b/>
+          <w:bCs/>
+        </w:rPr>
+      </w:pPr>
+      <w:r>
+        <w:rPr>
+          <w:b/>
+          <w:bCs/>
+        </w:rPr>
+        <w:t>INSTRUCTIONS FOR USING THE KEPLER</w:t>
+      </w:r>
+      <w:r>
+        <w:rPr>
+          <w:b/>
+          <w:bCs/>
+        </w:rPr>
+        <w:t>/TESS</w:t>
+      </w:r>
+      <w:r>
+        <w:rPr>
+          <w:b/>
+          <w:bCs/>
+        </w:rPr>
+        <w:t xml:space="preserve"> FITS </w:t>
+      </w:r>
+      <w:r>
+        <w:rPr>
+          <w:b/>
+          <w:bCs/>
+        </w:rPr>
         <w:t xml:space="preserve">v2.0 </w:t>
       </w:r>
       <w:r>
+        <w:rPr>
+          <w:b/>
+          <w:bCs/>
+        </w:rPr>
         <w:t>FILE</w:t>
       </w:r>
       <w:r>
-        <w:t xml:space="preserve"> </w:t>
-      </w:r>
-      <w:proofErr w:type="spellStart"/>
-      <w:r>
-        <w:t>VStar</w:t>
-      </w:r>
-      <w:proofErr w:type="spellEnd"/>
-      <w:r>
+        <w:rPr>
+          <w:b/>
+          <w:bCs/>
+        </w:rPr>
+        <w:t xml:space="preserve"> VStar</w:t>
+      </w:r>
+      <w:r>
+        <w:rPr>
+          <w:b/>
+          <w:bCs/>
+        </w:rPr>
         <w:t xml:space="preserve"> PLUG IN</w:t>
       </w:r>
     </w:p>
     <w:p>
       <w:r>
-        <w:t xml:space="preserve">This contains instructions for first time use. After that you can skip directly to the URL for the Kepler </w:t>
-      </w:r>
-      <w:r>
-        <w:t xml:space="preserve">(or K2) </w:t>
-      </w:r>
-      <w:r>
-        <w:t>Data Search and Retrieval form in the Mikulsi Archive for Space Telescopes (MAST).</w:t>
-      </w:r>
-    </w:p>
-    <w:p>
-      <w:r>
-        <w:t>The input</w:t>
-      </w:r>
-      <w:r>
-        <w:t>s</w:t>
-      </w:r>
-      <w:r>
-        <w:t xml:space="preserve"> to the Kepler data Plug in </w:t>
-      </w:r>
-      <w:r>
-        <w:t>are</w:t>
-      </w:r>
-      <w:r>
-        <w:t xml:space="preserve"> Kepler light curve .FITS file</w:t>
-      </w:r>
-      <w:r>
-        <w:t>s</w:t>
-      </w:r>
-      <w:r>
-        <w:t xml:space="preserve">. </w:t>
-      </w:r>
-      <w:r>
-        <w:t>It does not use complete Kepler data records or the pixel files</w:t>
-      </w:r>
-      <w:r>
-        <w:t>.</w:t>
-      </w:r>
-      <w:r>
-        <w:t xml:space="preserve"> </w:t>
-      </w:r>
-      <w:r>
-        <w:t xml:space="preserve">Here’s how you get </w:t>
-      </w:r>
-      <w:r>
-        <w:t>a Kepler FITS file:</w:t>
-      </w:r>
-    </w:p>
-    <w:p>
-      <w:pPr>
-        <w:pStyle w:val="ListParagraph"/>
-        <w:numPr>
-          <w:ilvl w:val="0"/>
-          <w:numId w:val="2"/>
-        </w:numPr>
-      </w:pPr>
-      <w:r>
-        <w:t>Go the Kepler</w:t>
-      </w:r>
-      <w:r>
-        <w:t xml:space="preserve"> and K2 Science Center</w:t>
-      </w:r>
-      <w:r>
-        <w:t>:</w:t>
-      </w:r>
-      <w:r>
-        <w:t xml:space="preserve"> </w:t>
+        <w:t xml:space="preserve">With the availability of the TESS light-curves, this plugin now handles Kepler, K2 and TESS light-curve files.  In addition, there is now a </w:t>
       </w:r>
       <w:hyperlink r:id="rId7" w:history="1">
         <w:r>
           <w:rPr>
             <w:rStyle w:val="Hyperlink"/>
           </w:rPr>
-          <w:t>https://keplerscience.ar</w:t>
+          <w:t>unifie</w:t>
         </w:r>
         <w:r>
           <w:rPr>
             <w:rStyle w:val="Hyperlink"/>
           </w:rPr>
-          <w:t>c</w:t>
+          <w:t>d</w:t>
         </w:r>
         <w:r>
           <w:rPr>
             <w:rStyle w:val="Hyperlink"/>
           </w:rPr>
-          <w:t>.nasa.gov/</w:t>
+          <w:t xml:space="preserve"> MAST portal</w:t>
         </w:r>
       </w:hyperlink>
-    </w:p>
-    <w:p>
-      <w:pPr>
-        <w:pStyle w:val="ListParagraph"/>
-        <w:ind w:left="360"/>
-      </w:pPr>
-      <w:r>
-        <w:br/>
+      <w:r>
+        <w:t xml:space="preserve"> that allows you to download Kepler, K2 and TESS light-curves along with many other data products from these and other missions.</w:t>
+      </w:r>
+      <w:r>
+        <w:t xml:space="preserve">  The portal is well documented.  </w:t>
+      </w:r>
+      <w:r>
+        <w:t xml:space="preserve">Therefore, this document simply provides </w:t>
+      </w:r>
+      <w:r>
+        <w:t>a quick start</w:t>
+      </w:r>
+      <w:r>
+        <w:t xml:space="preserve"> in the form of </w:t>
+      </w:r>
+      <w:r>
+        <w:t>three</w:t>
+      </w:r>
+      <w:r>
+        <w:t xml:space="preserve"> examples.</w:t>
+      </w:r>
+    </w:p>
+    <w:p>
+      <w:pPr>
+        <w:rPr>
+          <w:b/>
+          <w:bCs/>
+          <w:u w:val="single"/>
+        </w:rPr>
+      </w:pPr>
+      <w:r>
+        <w:rPr>
+          <w:b/>
+          <w:bCs/>
+          <w:u w:val="single"/>
+        </w:rPr>
+        <w:t>Kepler Exoplanet Example</w:t>
+      </w:r>
+    </w:p>
+    <w:p>
+      <w:r>
+        <w:t xml:space="preserve">On the MAST portal, enter the target name and search radius.  The default radius is 0.2 degrees, so you usually want something smaller.  </w:t>
+      </w:r>
+      <w:r>
+        <w:t xml:space="preserve">Try using  a radius of 5 arcsec for </w:t>
+      </w:r>
+      <w:r>
+        <w:t xml:space="preserve">the exoplanet </w:t>
+      </w:r>
+      <w:r>
+        <w:t>Kepl</w:t>
+      </w:r>
+      <w:r>
+        <w:t>e</w:t>
+      </w:r>
+      <w:r>
+        <w:t>r-12 – “</w:t>
+      </w:r>
+      <w:r>
+        <w:t>kepler-12 r=5s</w:t>
+      </w:r>
+      <w:r>
+        <w:t>”.</w:t>
       </w:r>
       <w:r>
         <w:rPr>
           <w:noProof/>
         </w:rPr>
+        <w:t xml:space="preserve"> </w:t>
+      </w:r>
+      <w:r>
         <w:drawing>
-          <wp:inline distT="0" distB="0" distL="0" distR="0" wp14:anchorId="46B6B1B1" wp14:editId="22D4E912">
-            <wp:extent cx="5943600" cy="2700020"/>
-            <wp:effectExtent l="0" t="0" r="0" b="5080"/>
+          <wp:inline distT="0" distB="0" distL="0" distR="0" wp14:anchorId="63EBE9A6" wp14:editId="5DA5AFFA">
+            <wp:extent cx="5943600" cy="4126865"/>
+            <wp:effectExtent l="0" t="0" r="0" b="6985"/>
             <wp:docPr id="1" name="Picture 1"/>
             <wp:cNvGraphicFramePr>
               <a:graphicFrameLocks xmlns:a="http://schemas.openxmlformats.org/drawingml/2006/main" noChangeAspect="1"/>
@@ -150,7 +179,7 @@
                   <pic:spPr>
                     <a:xfrm>
                       <a:off x="0" y="0"/>
-                      <a:ext cx="5943600" cy="2700020"/>
+                      <a:ext cx="5943600" cy="4126865"/>
                     </a:xfrm>
                     <a:prstGeom prst="rect">
                       <a:avLst/>
@@ -163,38 +192,137 @@
         </w:drawing>
       </w:r>
       <w:r>
+        <w:rPr>
+          <w:noProof/>
+        </w:rPr>
+        <w:t>There is a very long list of results.  We are looking for light-curve results from Kepler.  Select the Kepler Mission and you should now see two light-curve results.  Download the first of these two by clicking the top diskette icon.</w:t>
+      </w:r>
+    </w:p>
+    <w:p>
+      <w:pPr>
+        <w:pStyle w:val="ListParagraph"/>
+        <w:ind w:left="360"/>
+        <w:rPr>
+          <w:noProof/>
+        </w:rPr>
+      </w:pPr>
+    </w:p>
+    <w:p>
+      <w:pPr>
+        <w:pStyle w:val="ListParagraph"/>
+        <w:ind w:left="0"/>
+        <w:rPr>
+          <w:noProof/>
+        </w:rPr>
+      </w:pPr>
+      <w:r>
+        <w:rPr>
+          <w:noProof/>
+        </w:rPr>
+        <w:t>Inside the downloaded ZIP file is a dictory tree with PDF files and a TAR file at the lowest level.  The PDF files contain reports on the observations.  The TAR file contains the light-curves.  Extract the files with “tar”.  This command is available on Linux, MacOS and current versions of Windows.  For the latter, use the command line Windows program and issue the command</w:t>
+      </w:r>
+    </w:p>
+    <w:p>
+      <w:pPr>
+        <w:pStyle w:val="ListParagraph"/>
+        <w:ind w:left="0" w:firstLine="360"/>
+        <w:rPr>
+          <w:noProof/>
+        </w:rPr>
+      </w:pPr>
+      <w:r>
+        <w:rPr>
+          <w:noProof/>
+        </w:rPr>
+        <w:t xml:space="preserve">&gt;tar xf </w:t>
+      </w:r>
+      <w:r>
+        <w:rPr>
+          <w:noProof/>
+        </w:rPr>
+        <w:t>kplr011804465_lc_Q111111110111011101.tar</w:t>
+      </w:r>
+    </w:p>
+    <w:p>
+      <w:pPr>
+        <w:pStyle w:val="ListParagraph"/>
+        <w:ind w:left="0"/>
+        <w:rPr>
+          <w:noProof/>
+        </w:rPr>
+      </w:pPr>
+      <w:r>
+        <w:rPr>
+          <w:noProof/>
+        </w:rPr>
+        <w:lastRenderedPageBreak/>
+        <w:t xml:space="preserve">You will now find a set of FITS files with the light-curves for various dates in the folder </w:t>
+      </w:r>
+      <w:r>
+        <w:rPr>
+          <w:noProof/>
+        </w:rPr>
+        <w:t>011804465</w:t>
+      </w:r>
+      <w:r>
+        <w:rPr>
+          <w:noProof/>
+        </w:rPr>
+        <w:t>.</w:t>
+      </w:r>
+    </w:p>
+    <w:p/>
+    <w:p>
+      <w:r>
+        <w:t xml:space="preserve">Now comes the easy part. </w:t>
+      </w:r>
+      <w:r>
+        <w:t>Select New Star From Kepler</w:t>
+      </w:r>
+      <w:r>
+        <w:t>/TESS</w:t>
+      </w:r>
+      <w:r>
+        <w:t xml:space="preserve"> FITS v2.0 from the file drop down list</w:t>
+      </w:r>
+      <w:r>
+        <w:t>.</w:t>
+      </w:r>
+      <w:r>
         <w:br/>
       </w:r>
-    </w:p>
-    <w:p>
-      <w:pPr>
-        <w:pStyle w:val="ListParagraph"/>
-        <w:numPr>
-          <w:ilvl w:val="0"/>
-          <w:numId w:val="2"/>
-        </w:numPr>
-      </w:pPr>
-      <w:r>
-        <w:t>On the Data analysis menu pick Data products</w:t>
-      </w:r>
-      <w:r>
-        <w:t xml:space="preserve"> item to go to the Kepler ad K2 data products page.</w:t>
-      </w:r>
       <w:r>
         <w:br/>
       </w:r>
+    </w:p>
+    <w:p>
+      <w:r>
+        <w:t xml:space="preserve">Then select </w:t>
+      </w:r>
+      <w:r>
+        <w:t xml:space="preserve">one of </w:t>
+      </w:r>
+      <w:r>
+        <w:t xml:space="preserve">the </w:t>
+      </w:r>
+      <w:r>
+        <w:t xml:space="preserve">extracted FITS </w:t>
+      </w:r>
+      <w:r>
+        <w:t>file</w:t>
+      </w:r>
+      <w:r>
+        <w:t>s</w:t>
+      </w:r>
       <w:r>
         <w:br/>
       </w:r>
       <w:r>
-        <w:rPr>
-          <w:noProof/>
-        </w:rPr>
         <w:drawing>
-          <wp:inline distT="0" distB="0" distL="0" distR="0" wp14:anchorId="1BCFE3E0" wp14:editId="71F15B31">
-            <wp:extent cx="5943600" cy="2588895"/>
-            <wp:effectExtent l="0" t="0" r="0" b="1905"/>
-            <wp:docPr id="10" name="Picture 10"/>
+          <wp:inline distT="0" distB="0" distL="0" distR="0" wp14:anchorId="52FEE9A6" wp14:editId="043A70BA">
+            <wp:extent cx="5943600" cy="3094355"/>
+            <wp:effectExtent l="0" t="0" r="0" b="0"/>
+            <wp:docPr id="2" name="Picture 2"/>
             <wp:cNvGraphicFramePr>
               <a:graphicFrameLocks xmlns:a="http://schemas.openxmlformats.org/drawingml/2006/main" noChangeAspect="1"/>
             </wp:cNvGraphicFramePr>
@@ -214,14 +342,11 @@
                   <pic:spPr>
                     <a:xfrm>
                       <a:off x="0" y="0"/>
-                      <a:ext cx="5943600" cy="2588895"/>
+                      <a:ext cx="5943600" cy="3094355"/>
                     </a:xfrm>
                     <a:prstGeom prst="rect">
                       <a:avLst/>
                     </a:prstGeom>
-                    <a:effectLst>
-                      <a:softEdge rad="63500"/>
-                    </a:effectLst>
                   </pic:spPr>
                 </pic:pic>
               </a:graphicData>
@@ -229,40 +354,18 @@
           </wp:inline>
         </w:drawing>
       </w:r>
-    </w:p>
-    <w:p>
-      <w:pPr>
-        <w:pStyle w:val="ListParagraph"/>
-        <w:numPr>
-          <w:ilvl w:val="0"/>
-          <w:numId w:val="2"/>
-        </w:numPr>
-      </w:pPr>
-      <w:r>
-        <w:t xml:space="preserve">At the top of the Kepler product overview section </w:t>
-      </w:r>
-      <w:r>
-        <w:t xml:space="preserve">of that page </w:t>
-      </w:r>
-      <w:r>
-        <w:t xml:space="preserve">click the link to Kepler mission page </w:t>
-      </w:r>
-      <w:r>
-        <w:t xml:space="preserve">at MAST or similarly the K2 mission page at MAST in the K2 product overview section.  </w:t>
-      </w:r>
-      <w:r>
-        <w:br/>
-      </w:r>
-      <w:r>
-        <w:rPr>
-          <w:noProof/>
-        </w:rPr>
+      <w:r>
+        <w:t>Using the epoch and period from VSX, you can get a phase plot:</w:t>
+      </w:r>
+    </w:p>
+    <w:p>
+      <w:r>
         <w:lastRenderedPageBreak/>
         <w:drawing>
-          <wp:inline distT="0" distB="0" distL="0" distR="0" wp14:anchorId="3C3EA942" wp14:editId="63164267">
-            <wp:extent cx="5943600" cy="2640330"/>
-            <wp:effectExtent l="0" t="0" r="0" b="7620"/>
-            <wp:docPr id="11" name="Picture 11"/>
+          <wp:inline distT="0" distB="0" distL="0" distR="0" wp14:anchorId="5F5245C7" wp14:editId="724BCCF0">
+            <wp:extent cx="4961050" cy="6264183"/>
+            <wp:effectExtent l="0" t="0" r="0" b="3810"/>
+            <wp:docPr id="3" name="Picture 3"/>
             <wp:cNvGraphicFramePr>
               <a:graphicFrameLocks xmlns:a="http://schemas.openxmlformats.org/drawingml/2006/main" noChangeAspect="1"/>
             </wp:cNvGraphicFramePr>
@@ -282,7 +385,7 @@
                   <pic:spPr>
                     <a:xfrm>
                       <a:off x="0" y="0"/>
-                      <a:ext cx="5943600" cy="2640330"/>
+                      <a:ext cx="4961050" cy="6264183"/>
                     </a:xfrm>
                     <a:prstGeom prst="rect">
                       <a:avLst/>
@@ -297,15 +400,154 @@
       <w:r>
         <w:br/>
       </w:r>
-      <w:r>
-        <w:rPr>
-          <w:noProof/>
-        </w:rPr>
+    </w:p>
+    <w:p>
+      <w:r>
+        <w:t>I</w:t>
+      </w:r>
+      <w:r>
+        <w:t xml:space="preserve">f you want to add Kepler Data files together you </w:t>
+      </w:r>
+      <w:r>
+        <w:t>can use the “Add to Current</w:t>
+      </w:r>
+      <w:r>
+        <w:t>”</w:t>
+      </w:r>
+      <w:r>
+        <w:t xml:space="preserve"> </w:t>
+      </w:r>
+      <w:r>
+        <w:t>c</w:t>
+      </w:r>
+      <w:r>
+        <w:t xml:space="preserve">heck box at the top right of the open file dialog. </w:t>
+      </w:r>
+    </w:p>
+    <w:p>
+      <w:pPr>
+        <w:pStyle w:val="ListParagraph"/>
+        <w:ind w:left="0"/>
+        <w:rPr>
+          <w:b/>
+          <w:bCs/>
+          <w:u w:val="single"/>
+        </w:rPr>
+      </w:pPr>
+      <w:r>
+        <w:br/>
+      </w:r>
+      <w:r>
+        <w:t>Kepler data is NOT restricted</w:t>
+      </w:r>
+      <w:r>
+        <w:t xml:space="preserve"> to Kepler exoplanet objects of</w:t>
+      </w:r>
+      <w:r>
+        <w:t xml:space="preserve"> interest. You can find data on essentially any star in the field, certainly any star that was in the Kepler input file.  Also ASAS imaged most of the field for about 6 months in 1999 in preparation for the Kepler mission. </w:t>
+      </w:r>
+      <w:r>
+        <w:t xml:space="preserve">You can </w:t>
+      </w:r>
+      <w:r>
+        <w:t>cross</w:t>
+      </w:r>
+      <w:r>
+        <w:t xml:space="preserve"> index ASAS and Kepler IDs for objects in the field. </w:t>
+      </w:r>
+      <w:r>
+        <w:br/>
+      </w:r>
+      <w:r>
+        <w:lastRenderedPageBreak/>
+        <w:br/>
+      </w:r>
+      <w:r>
+        <w:rPr>
+          <w:b/>
+          <w:bCs/>
+          <w:u w:val="single"/>
+        </w:rPr>
+        <w:t>TESS T Antliae (T Ant) Cepheid Example</w:t>
+      </w:r>
+    </w:p>
+    <w:p>
+      <w:pPr>
+        <w:pStyle w:val="ListParagraph"/>
+        <w:ind w:left="0"/>
+        <w:rPr>
+          <w:b/>
+          <w:bCs/>
+          <w:u w:val="single"/>
+        </w:rPr>
+      </w:pPr>
+    </w:p>
+    <w:p>
+      <w:pPr>
+        <w:pStyle w:val="ListParagraph"/>
+        <w:ind w:left="0"/>
+      </w:pPr>
+      <w:r>
+        <w:t>Now we want to see what TESS observed for the classical Cepheid T Ant.</w:t>
+      </w:r>
+      <w:r>
+        <w:t xml:space="preserve">  When using TESS, you must be aware that this is an all-sky survey mission with a large angle of the sky contained in each camera pixel – 21 arcsec.  </w:t>
+      </w:r>
+      <w:r>
+        <w:t>A</w:t>
+      </w:r>
+      <w:r>
+        <w:t>n aperture just 3 pixels wide contains a full arcmin.  To determine if we are likely to get a measure of T Ant by itself, search VSX for all variables within 1 arcmin of the coordinates for T Ant – “</w:t>
+      </w:r>
+      <w:r>
+        <w:t>09 33 50.86 -36 36 56.8</w:t>
+      </w:r>
+      <w:r>
+        <w:t>”.  We find there are no others.</w:t>
+      </w:r>
+    </w:p>
+    <w:p>
+      <w:r>
+        <w:t xml:space="preserve">On the MAST portal, enter target “T Ant r=5s”.  Select the TESS mission to narrow the result set and you should see three light-curve results.  </w:t>
+      </w:r>
+      <w:r>
+        <w:t xml:space="preserve">Click on the light-curve icon for first of these.  You are told there is no timeseries data, so we cannot use this one.  </w:t>
+      </w:r>
+      <w:r>
+        <w:t xml:space="preserve">Download the </w:t>
+      </w:r>
+      <w:r>
+        <w:t>second</w:t>
+      </w:r>
+      <w:r>
+        <w:t xml:space="preserve"> one and, as before, extract the ZIP</w:t>
+      </w:r>
+      <w:r>
+        <w:t xml:space="preserve">.  </w:t>
+      </w:r>
+      <w:r>
+        <w:t xml:space="preserve">This time, there is no </w:t>
+      </w:r>
+      <w:r>
+        <w:t>TAR</w:t>
+      </w:r>
+      <w:r>
+        <w:t xml:space="preserve"> – the light-curve FITS is at the lowest level</w:t>
+      </w:r>
+      <w:r>
+        <w:t>.</w:t>
+      </w:r>
+      <w:r>
+        <w:t xml:space="preserve">  It is the file ending in “s_lc.fits”</w:t>
+      </w:r>
+    </w:p>
+    <w:p>
+      <w:r>
         <w:drawing>
-          <wp:inline distT="0" distB="0" distL="0" distR="0" wp14:anchorId="2CD84C31" wp14:editId="2CCD26B6">
-            <wp:extent cx="5943600" cy="2171700"/>
-            <wp:effectExtent l="0" t="0" r="0" b="0"/>
-            <wp:docPr id="12" name="Picture 12"/>
+          <wp:inline distT="0" distB="0" distL="0" distR="0" wp14:anchorId="2A406C8D" wp14:editId="01EE0856">
+            <wp:extent cx="5943600" cy="3115310"/>
+            <wp:effectExtent l="0" t="0" r="0" b="8890"/>
+            <wp:docPr id="4" name="Picture 4"/>
             <wp:cNvGraphicFramePr>
               <a:graphicFrameLocks xmlns:a="http://schemas.openxmlformats.org/drawingml/2006/main" noChangeAspect="1"/>
             </wp:cNvGraphicFramePr>
@@ -325,7 +567,7 @@
                   <pic:spPr>
                     <a:xfrm>
                       <a:off x="0" y="0"/>
-                      <a:ext cx="5943600" cy="2171700"/>
+                      <a:ext cx="5943600" cy="3115310"/>
                     </a:xfrm>
                     <a:prstGeom prst="rect">
                       <a:avLst/>
@@ -339,46 +581,176 @@
       </w:r>
     </w:p>
     <w:p>
-      <w:pPr>
-        <w:pStyle w:val="ListParagraph"/>
-        <w:numPr>
-          <w:ilvl w:val="0"/>
-          <w:numId w:val="2"/>
-        </w:numPr>
-      </w:pPr>
-      <w:r>
-        <w:t>Along the left open the Search &amp; Retrieval menu and click the Data Search or K2 Data Search item.  The search input form and light curve download procedure will be the same for Kepler and K2</w:t>
-      </w:r>
-      <w:r>
-        <w:t xml:space="preserve"> from this point on and only Kepler is shown in this document.</w:t>
+      <w:r>
+        <w:t xml:space="preserve">Note that while the brightness axis is in magnitudes, it is simply a calculation from the flux contained in the FITS file with an arbitrary zero point.  </w:t>
+      </w:r>
+    </w:p>
+    <w:p/>
+    <w:p>
+      <w:pPr>
+        <w:rPr>
+          <w:b/>
+          <w:bCs/>
+          <w:u w:val="single"/>
+        </w:rPr>
+      </w:pPr>
+      <w:r>
+        <w:rPr>
+          <w:b/>
+          <w:bCs/>
+          <w:u w:val="single"/>
+        </w:rPr>
+        <w:t>K2 Eclipsing Binary Example</w:t>
+      </w:r>
+      <w:r>
+        <w:rPr>
+          <w:b/>
+          <w:bCs/>
+          <w:u w:val="single"/>
+        </w:rPr>
+        <w:t xml:space="preserve"> </w:t>
+      </w:r>
+      <w:r>
+        <w:rPr>
+          <w:rStyle w:val="desiglg"/>
+          <w:b/>
+          <w:bCs/>
+          <w:u w:val="single"/>
+        </w:rPr>
+        <w:t>ASAS J035812+1629.7</w:t>
+      </w:r>
+    </w:p>
+    <w:p>
+      <w:pPr>
+        <w:rPr>
+          <w:rStyle w:val="desiglg"/>
+        </w:rPr>
+      </w:pPr>
+      <w:r>
+        <w:t xml:space="preserve">Looking at VSX for the Algol type EB, </w:t>
+      </w:r>
+      <w:r>
+        <w:rPr>
+          <w:rStyle w:val="desiglg"/>
+        </w:rPr>
+        <w:t>ASAS J035812+1629.7</w:t>
+      </w:r>
+      <w:r>
+        <w:rPr>
+          <w:rStyle w:val="desiglg"/>
+        </w:rPr>
+        <w:t xml:space="preserve"> we see two other names that start with “EPIC”.  These indicate K2 observations.  If we try the MAST portal for </w:t>
+      </w:r>
+      <w:r>
+        <w:rPr>
+          <w:rStyle w:val="desiglg"/>
+        </w:rPr>
+        <w:t>ASAS J035812+1629.7</w:t>
+      </w:r>
+      <w:r>
+        <w:rPr>
+          <w:rStyle w:val="desiglg"/>
+        </w:rPr>
+        <w:t>, we are told it cannot resol</w:t>
+      </w:r>
+      <w:r>
+        <w:rPr>
+          <w:rStyle w:val="desiglg"/>
+        </w:rPr>
+        <w:t>v</w:t>
+      </w:r>
+      <w:r>
+        <w:rPr>
+          <w:rStyle w:val="desiglg"/>
+        </w:rPr>
+        <w:t>e that name.  We can use coordinates or one of the VSX other names – EPI</w:t>
+      </w:r>
+      <w:r>
+        <w:rPr>
+          <w:rStyle w:val="desiglg"/>
+        </w:rPr>
+        <w:t>C</w:t>
       </w:r>
       <w:bookmarkStart w:id="0" w:name="_GoBack"/>
       <w:bookmarkEnd w:id="0"/>
       <w:r>
-        <w:br/>
-      </w:r>
-      <w:r>
-        <w:br/>
-      </w:r>
-    </w:p>
-    <w:p>
-      <w:pPr>
-        <w:pStyle w:val="ListParagraph"/>
-        <w:numPr>
-          <w:ilvl w:val="0"/>
-          <w:numId w:val="2"/>
-        </w:numPr>
-      </w:pPr>
-      <w:r>
-        <w:rPr>
-          <w:noProof/>
+        <w:rPr>
+          <w:rStyle w:val="desiglg"/>
+        </w:rPr>
+        <w:t>, HD, etc.  Use “</w:t>
+      </w:r>
+      <w:r>
+        <w:rPr>
+          <w:rStyle w:val="desiglg"/>
+        </w:rPr>
+        <w:t>HD 285322,r=10s</w:t>
+      </w:r>
+      <w:r>
+        <w:rPr>
+          <w:rStyle w:val="desiglg"/>
+        </w:rPr>
+        <w:t>”</w:t>
+      </w:r>
+      <w:r>
+        <w:rPr>
+          <w:rStyle w:val="desiglg"/>
+        </w:rPr>
+        <w:t xml:space="preserve">.  </w:t>
+      </w:r>
+      <w:r>
+        <w:rPr>
+          <w:rStyle w:val="desiglg"/>
+        </w:rPr>
+        <w:t>Limit the result set by picking the K2 mission.</w:t>
+      </w:r>
+    </w:p>
+    <w:p>
+      <w:pPr>
+        <w:rPr>
+          <w:rStyle w:val="desiglg"/>
+        </w:rPr>
+      </w:pPr>
+      <w:r>
+        <w:rPr>
+          <w:rStyle w:val="desiglg"/>
         </w:rPr>
         <w:lastRenderedPageBreak/>
+        <w:t xml:space="preserve">Download the one with Provenance Name (source) K2.  Unzip the file and at the lowest folder is the light-curve file - </w:t>
+      </w:r>
+      <w:r>
+        <w:rPr>
+          <w:rStyle w:val="desiglg"/>
+        </w:rPr>
+        <w:t>ktwo210568214-c04_llc.fits</w:t>
+      </w:r>
+      <w:r>
+        <w:rPr>
+          <w:rStyle w:val="desiglg"/>
+        </w:rPr>
+        <w:t>.</w:t>
+      </w:r>
+      <w:r>
+        <w:rPr>
+          <w:rStyle w:val="desiglg"/>
+        </w:rPr>
+        <w:t xml:space="preserve">  Opening it and doing a phase plot yields this </w:t>
+      </w:r>
+    </w:p>
+    <w:p>
+      <w:pPr>
+        <w:rPr>
+          <w:rStyle w:val="desiglg"/>
+        </w:rPr>
+      </w:pPr>
+      <w:r>
+        <w:rPr>
+          <w:rStyle w:val="desiglg"/>
+        </w:rPr>
         <w:drawing>
-          <wp:inline distT="0" distB="0" distL="0" distR="0" wp14:anchorId="320C81EC" wp14:editId="24E101FE">
-            <wp:extent cx="5943600" cy="3343275"/>
-            <wp:effectExtent l="0" t="0" r="0" b="9525"/>
-            <wp:docPr id="5" name="Picture 5"/>
+          <wp:inline distT="0" distB="0" distL="0" distR="0" wp14:anchorId="42764065" wp14:editId="0974D944">
+            <wp:extent cx="5943600" cy="3094355"/>
+            <wp:effectExtent l="0" t="0" r="0" b="0"/>
+            <wp:docPr id="14" name="Picture 14"/>
             <wp:cNvGraphicFramePr>
               <a:graphicFrameLocks xmlns:a="http://schemas.openxmlformats.org/drawingml/2006/main" noChangeAspect="1"/>
             </wp:cNvGraphicFramePr>
@@ -386,17 +758,11 @@
               <a:graphicData uri="http://schemas.openxmlformats.org/drawingml/2006/picture">
                 <pic:pic xmlns:pic="http://schemas.openxmlformats.org/drawingml/2006/picture">
                   <pic:nvPicPr>
-                    <pic:cNvPr id="0" name="5 - Data Search Input form.png"/>
+                    <pic:cNvPr id="1" name=""/>
                     <pic:cNvPicPr/>
                   </pic:nvPicPr>
                   <pic:blipFill>
-                    <a:blip r:embed="rId12" cstate="print">
-                      <a:extLst>
-                        <a:ext uri="{28A0092B-C50C-407E-A947-70E740481C1C}">
-                          <a14:useLocalDpi xmlns:a14="http://schemas.microsoft.com/office/drawing/2010/main" val="0"/>
-                        </a:ext>
-                      </a:extLst>
-                    </a:blip>
+                    <a:blip r:embed="rId12"/>
                     <a:stretch>
                       <a:fillRect/>
                     </a:stretch>
@@ -404,7 +770,7 @@
                   <pic:spPr>
                     <a:xfrm>
                       <a:off x="0" y="0"/>
-                      <a:ext cx="5943600" cy="3343275"/>
+                      <a:ext cx="5943600" cy="3094355"/>
                     </a:xfrm>
                     <a:prstGeom prst="rect">
                       <a:avLst/>
@@ -416,526 +782,34 @@
           </wp:inline>
         </w:drawing>
       </w:r>
+    </w:p>
+    <w:p/>
+    <w:p>
+      <w:r>
+        <w:t>Brad Walter, WBY</w:t>
+      </w:r>
+    </w:p>
+    <w:p>
+      <w:r>
+        <w:t>Cliff Kotnik, KCLA</w:t>
+      </w:r>
+    </w:p>
+    <w:p>
+      <w:r>
+        <w:t>Rev</w:t>
+      </w:r>
+      <w:r>
+        <w:t xml:space="preserve"> </w:t>
+      </w:r>
+      <w:r>
+        <w:t>G</w:t>
+      </w:r>
       <w:r>
         <w:br/>
-        <w:t xml:space="preserve">MAST data is linked to Simbad. Therefore, you can use most if not all names for an object found in Simbad. </w:t>
-      </w:r>
-      <w:r>
-        <w:t>You</w:t>
-      </w:r>
-      <w:r>
-        <w:t xml:space="preserve"> can also use coordinates as the input or Kepler ID numbers and a bunch of other fields and qualifiers to narrow the search. Usually you will just use name or coordinates. You can also customize the information in the output table provided by the search, but since what you are after for input into VStar is the light curve, unless there is specific information about the object that you want in the output table, you will normally use the defaults. Notice in particular the form </w:t>
-      </w:r>
-      <w:r>
-        <w:t>default</w:t>
-      </w:r>
-      <w:r>
-        <w:t xml:space="preserve"> will retrieve longs (30 minutes) and short (1 minute) cadence data These are the time periods of the individual 6</w:t>
-      </w:r>
-      <w:r>
-        <w:t xml:space="preserve"> and 2/3rds second individual images that were summed on-board into a single equivalent exposure.</w:t>
-      </w:r>
-      <w:r>
-        <w:br/>
-      </w:r>
-    </w:p>
-    <w:p>
-      <w:pPr>
-        <w:pStyle w:val="ListParagraph"/>
-        <w:numPr>
-          <w:ilvl w:val="0"/>
-          <w:numId w:val="2"/>
-        </w:numPr>
-      </w:pPr>
-      <w:r>
-        <w:t xml:space="preserve">When you click on the search button </w:t>
-      </w:r>
-      <w:r>
-        <w:t xml:space="preserve">at the top of the form or </w:t>
-      </w:r>
-      <w:r>
-        <w:t xml:space="preserve">at the bottom </w:t>
-      </w:r>
-      <w:r>
-        <w:t xml:space="preserve">(not shown in the image) </w:t>
-      </w:r>
-      <w:r>
-        <w:t>you will get a summary output table that looks like the following for the eclipsing binary V 579 Lyr:</w:t>
-      </w:r>
-      <w:r>
-        <w:br/>
-      </w:r>
-      <w:r>
-        <w:rPr>
-          <w:noProof/>
-        </w:rPr>
-        <w:lastRenderedPageBreak/>
-        <w:drawing>
-          <wp:inline distT="0" distB="0" distL="0" distR="0" wp14:anchorId="67163D25" wp14:editId="5B34A668">
-            <wp:extent cx="5943600" cy="3343275"/>
-            <wp:effectExtent l="0" t="0" r="0" b="9525"/>
-            <wp:docPr id="6" name="Picture 6"/>
-            <wp:cNvGraphicFramePr>
-              <a:graphicFrameLocks xmlns:a="http://schemas.openxmlformats.org/drawingml/2006/main" noChangeAspect="1"/>
-            </wp:cNvGraphicFramePr>
-            <a:graphic xmlns:a="http://schemas.openxmlformats.org/drawingml/2006/main">
-              <a:graphicData uri="http://schemas.openxmlformats.org/drawingml/2006/picture">
-                <pic:pic xmlns:pic="http://schemas.openxmlformats.org/drawingml/2006/picture">
-                  <pic:nvPicPr>
-                    <pic:cNvPr id="0" name="6-Kepler Search Results.png"/>
-                    <pic:cNvPicPr/>
-                  </pic:nvPicPr>
-                  <pic:blipFill>
-                    <a:blip r:embed="rId13" cstate="print">
-                      <a:extLst>
-                        <a:ext uri="{28A0092B-C50C-407E-A947-70E740481C1C}">
-                          <a14:useLocalDpi xmlns:a14="http://schemas.microsoft.com/office/drawing/2010/main" val="0"/>
-                        </a:ext>
-                      </a:extLst>
-                    </a:blip>
-                    <a:stretch>
-                      <a:fillRect/>
-                    </a:stretch>
-                  </pic:blipFill>
-                  <pic:spPr>
-                    <a:xfrm>
-                      <a:off x="0" y="0"/>
-                      <a:ext cx="5943600" cy="3343275"/>
-                    </a:xfrm>
-                    <a:prstGeom prst="rect">
-                      <a:avLst/>
-                    </a:prstGeom>
-                  </pic:spPr>
-                </pic:pic>
-              </a:graphicData>
-            </a:graphic>
-          </wp:inline>
-        </w:drawing>
-      </w:r>
-      <w:r>
-        <w:t xml:space="preserve"> </w:t>
-      </w:r>
-    </w:p>
-    <w:p>
-      <w:pPr>
-        <w:pStyle w:val="ListParagraph"/>
-        <w:numPr>
-          <w:ilvl w:val="0"/>
-          <w:numId w:val="2"/>
-        </w:numPr>
-      </w:pPr>
-      <w:r>
-        <w:t xml:space="preserve">Choose the dataset of interest. By default they are listed in increasing order of the quarter in which they were taken. Start and end times of the datasets are shown in other columns. Choose the dataset by clicking on the dataset name. DO NOT USE THE CHECK BOXES IN THE MOST LEFTHAND COLUMN. The column footers (not shown in the image) link to explanations of the terms used in the various columns. For example the Target Type column in the displayed rows tells you that the datasets shown contain long cadence data. </w:t>
-      </w:r>
-      <w:r>
-        <w:br/>
-      </w:r>
-      <w:r>
-        <w:br/>
-        <w:t>When you click on the dataset name a preview page opens similar to the following for V 579 Lyr:</w:t>
-      </w:r>
-      <w:r>
-        <w:br/>
-      </w:r>
-      <w:r>
-        <w:rPr>
-          <w:noProof/>
-        </w:rPr>
-        <w:lastRenderedPageBreak/>
-        <w:drawing>
-          <wp:inline distT="0" distB="0" distL="0" distR="0" wp14:anchorId="0DE0C830" wp14:editId="036C9C34">
-            <wp:extent cx="5943600" cy="3343275"/>
-            <wp:effectExtent l="0" t="0" r="0" b="9525"/>
-            <wp:docPr id="7" name="Picture 7"/>
-            <wp:cNvGraphicFramePr>
-              <a:graphicFrameLocks xmlns:a="http://schemas.openxmlformats.org/drawingml/2006/main" noChangeAspect="1"/>
-            </wp:cNvGraphicFramePr>
-            <a:graphic xmlns:a="http://schemas.openxmlformats.org/drawingml/2006/main">
-              <a:graphicData uri="http://schemas.openxmlformats.org/drawingml/2006/picture">
-                <pic:pic xmlns:pic="http://schemas.openxmlformats.org/drawingml/2006/picture">
-                  <pic:nvPicPr>
-                    <pic:cNvPr id="0" name=""/>
-                    <pic:cNvPicPr/>
-                  </pic:nvPicPr>
-                  <pic:blipFill>
-                    <a:blip r:embed="rId14"/>
-                    <a:stretch>
-                      <a:fillRect/>
-                    </a:stretch>
-                  </pic:blipFill>
-                  <pic:spPr>
-                    <a:xfrm>
-                      <a:off x="0" y="0"/>
-                      <a:ext cx="5943600" cy="3343275"/>
-                    </a:xfrm>
-                    <a:prstGeom prst="rect">
-                      <a:avLst/>
-                    </a:prstGeom>
-                  </pic:spPr>
-                </pic:pic>
-              </a:graphicData>
-            </a:graphic>
-          </wp:inline>
-        </w:drawing>
-      </w:r>
-      <w:r>
-        <w:br/>
-        <w:t xml:space="preserve">When this screen opens the default setting for light curve display is both. SELECT THE BUTTON FOR </w:t>
-      </w:r>
-      <w:proofErr w:type="spellStart"/>
-      <w:r>
-        <w:t>PDCsap</w:t>
-      </w:r>
-      <w:proofErr w:type="spellEnd"/>
-      <w:r>
-        <w:t xml:space="preserve"> FLUX.</w:t>
-      </w:r>
-      <w:r>
-        <w:rPr>
-          <w:vertAlign w:val="superscript"/>
-        </w:rPr>
-        <w:t>1</w:t>
-      </w:r>
-      <w:r>
-        <w:t xml:space="preserve"> If you leave the setting as “Both” VStar will give you an error and will not load the data since there are multiple values for each point. PDC stands for Pre-search Data Conditioning that removes systematics from the camera and satellite. If you have a specific reason that you don’t want pre-conditioned data, you can choose the sap Flux button but you cannot leave “Both” selected. </w:t>
-      </w:r>
-      <w:r>
-        <w:br/>
-      </w:r>
-      <w:r>
-        <w:br/>
-        <w:t>You will not only see one rather busy light curve rather than two superimposed on each other. Click on the leftmost hot site “</w:t>
-      </w:r>
-      <w:r>
-        <w:rPr>
-          <w:u w:val="single"/>
-        </w:rPr>
-        <w:t>online</w:t>
-      </w:r>
-      <w:r>
-        <w:t xml:space="preserve">” that is associated with light curve and is identified as “(FITS).”That will open up a text file in your browser. Save the text file. It will have a name that identifies the data set and ends in .fits.txt. You </w:t>
-      </w:r>
-      <w:r>
-        <w:t>can remove the .txt extension but that step isn’t necessary.</w:t>
-      </w:r>
-      <w:r>
-        <w:t xml:space="preserve"> </w:t>
-      </w:r>
-      <w:r>
-        <w:t xml:space="preserve">The plug in still recognizes it as a Kepler light curve FITS file if the .txt extension remains. </w:t>
-      </w:r>
-      <w:r>
-        <w:t xml:space="preserve">You can alter the name of the file </w:t>
-      </w:r>
-      <w:r>
-        <w:t>preceding</w:t>
-      </w:r>
-      <w:r>
-        <w:t xml:space="preserve"> the extensions. However, DO NOT OPEN THE FILE WITH A TEXT EDITOR AND RE-SAVE IT. </w:t>
-      </w:r>
-      <w:r>
-        <w:t>It</w:t>
-      </w:r>
-      <w:r>
-        <w:t xml:space="preserve"> will probably no longer be a FITS file format and VStar will give you an error when you try to load it. </w:t>
-      </w:r>
-    </w:p>
-    <w:p>
-      <w:pPr>
-        <w:pStyle w:val="ListParagraph"/>
-        <w:numPr>
-          <w:ilvl w:val="0"/>
-          <w:numId w:val="2"/>
-        </w:numPr>
-      </w:pPr>
-      <w:r>
-        <w:lastRenderedPageBreak/>
-        <w:t xml:space="preserve">Now comes the easy part. </w:t>
-      </w:r>
-      <w:r>
-        <w:t>Select New Star From Kepler FITS v2.0 from the file drop down list</w:t>
-      </w:r>
-      <w:r>
-        <w:br/>
-      </w:r>
-      <w:r>
-        <w:rPr>
-          <w:noProof/>
-        </w:rPr>
-        <w:drawing>
-          <wp:inline distT="0" distB="0" distL="0" distR="0" wp14:anchorId="78B1244B" wp14:editId="3ECA544C">
-            <wp:extent cx="5943600" cy="3343275"/>
-            <wp:effectExtent l="0" t="0" r="0" b="9525"/>
-            <wp:docPr id="8" name="Picture 8"/>
-            <wp:cNvGraphicFramePr>
-              <a:graphicFrameLocks xmlns:a="http://schemas.openxmlformats.org/drawingml/2006/main" noChangeAspect="1"/>
-            </wp:cNvGraphicFramePr>
-            <a:graphic xmlns:a="http://schemas.openxmlformats.org/drawingml/2006/main">
-              <a:graphicData uri="http://schemas.openxmlformats.org/drawingml/2006/picture">
-                <pic:pic xmlns:pic="http://schemas.openxmlformats.org/drawingml/2006/picture">
-                  <pic:nvPicPr>
-                    <pic:cNvPr id="0" name="8-New Star From Kepler FITS 2.0.png"/>
-                    <pic:cNvPicPr/>
-                  </pic:nvPicPr>
-                  <pic:blipFill>
-                    <a:blip r:embed="rId15" cstate="print">
-                      <a:extLst>
-                        <a:ext uri="{28A0092B-C50C-407E-A947-70E740481C1C}">
-                          <a14:useLocalDpi xmlns:a14="http://schemas.microsoft.com/office/drawing/2010/main" val="0"/>
-                        </a:ext>
-                      </a:extLst>
-                    </a:blip>
-                    <a:stretch>
-                      <a:fillRect/>
-                    </a:stretch>
-                  </pic:blipFill>
-                  <pic:spPr>
-                    <a:xfrm>
-                      <a:off x="0" y="0"/>
-                      <a:ext cx="5943600" cy="3343275"/>
-                    </a:xfrm>
-                    <a:prstGeom prst="rect">
-                      <a:avLst/>
-                    </a:prstGeom>
-                  </pic:spPr>
-                </pic:pic>
-              </a:graphicData>
-            </a:graphic>
-          </wp:inline>
-        </w:drawing>
-      </w:r>
-      <w:r>
-        <w:br/>
-      </w:r>
-    </w:p>
-    <w:p>
-      <w:pPr>
-        <w:pStyle w:val="ListParagraph"/>
-        <w:numPr>
-          <w:ilvl w:val="0"/>
-          <w:numId w:val="2"/>
-        </w:numPr>
-      </w:pPr>
-      <w:r>
-        <w:t xml:space="preserve">Then select the file you saved from Kepler in the normal file browse and select dialog. If you have eliminated the .txt extension, you will have to select all files as the file type. The default shows .txt files but not .fits files. </w:t>
-      </w:r>
-      <w:r>
-        <w:br/>
-      </w:r>
-      <w:r>
-        <w:rPr>
-          <w:noProof/>
-        </w:rPr>
-        <w:drawing>
-          <wp:inline distT="0" distB="0" distL="0" distR="0" wp14:anchorId="7310B59B" wp14:editId="6313FEE1">
-            <wp:extent cx="5943600" cy="3343275"/>
-            <wp:effectExtent l="0" t="0" r="0" b="9525"/>
-            <wp:docPr id="9" name="Picture 9"/>
-            <wp:cNvGraphicFramePr>
-              <a:graphicFrameLocks xmlns:a="http://schemas.openxmlformats.org/drawingml/2006/main" noChangeAspect="1"/>
-            </wp:cNvGraphicFramePr>
-            <a:graphic xmlns:a="http://schemas.openxmlformats.org/drawingml/2006/main">
-              <a:graphicData uri="http://schemas.openxmlformats.org/drawingml/2006/picture">
-                <pic:pic xmlns:pic="http://schemas.openxmlformats.org/drawingml/2006/picture">
-                  <pic:nvPicPr>
-                    <pic:cNvPr id="0" name="9-Select FITS v2.0 File.png"/>
-                    <pic:cNvPicPr/>
-                  </pic:nvPicPr>
-                  <pic:blipFill>
-                    <a:blip r:embed="rId16" cstate="print">
-                      <a:extLst>
-                        <a:ext uri="{28A0092B-C50C-407E-A947-70E740481C1C}">
-                          <a14:useLocalDpi xmlns:a14="http://schemas.microsoft.com/office/drawing/2010/main" val="0"/>
-                        </a:ext>
-                      </a:extLst>
-                    </a:blip>
-                    <a:stretch>
-                      <a:fillRect/>
-                    </a:stretch>
-                  </pic:blipFill>
-                  <pic:spPr>
-                    <a:xfrm>
-                      <a:off x="0" y="0"/>
-                      <a:ext cx="5943600" cy="3343275"/>
-                    </a:xfrm>
-                    <a:prstGeom prst="rect">
-                      <a:avLst/>
-                    </a:prstGeom>
-                  </pic:spPr>
-                </pic:pic>
-              </a:graphicData>
-            </a:graphic>
-          </wp:inline>
-        </w:drawing>
-      </w:r>
-      <w:r>
-        <w:lastRenderedPageBreak/>
-        <w:br/>
-      </w:r>
-    </w:p>
-    <w:p>
-      <w:pPr>
-        <w:pStyle w:val="ListParagraph"/>
-        <w:numPr>
-          <w:ilvl w:val="0"/>
-          <w:numId w:val="2"/>
-        </w:numPr>
-      </w:pPr>
-      <w:r>
-        <w:t>I</w:t>
-      </w:r>
-      <w:r>
-        <w:t xml:space="preserve">f you want to add Kepler Data files together you </w:t>
-      </w:r>
-      <w:r>
-        <w:t xml:space="preserve">can use the “Add to Current Check box at the top right of the open file dialog. </w:t>
-      </w:r>
-    </w:p>
-    <w:p>
-      <w:pPr>
-        <w:pStyle w:val="ListParagraph"/>
-        <w:ind w:left="360"/>
-      </w:pPr>
-      <w:r>
-        <w:br/>
-      </w:r>
-      <w:r>
-        <w:t>Kepler data is NOT restricted</w:t>
-      </w:r>
-      <w:r>
-        <w:t xml:space="preserve"> to Kepler exoplanet objects of</w:t>
-      </w:r>
-      <w:r>
-        <w:t xml:space="preserve"> interest. You can find data on essentially any star in the field, certainly any star that was in the Kepler input file.  Also ASAS imaged most of the field for about 6 months in 1999 in preparation for the Kepler mission. </w:t>
-      </w:r>
-      <w:r>
-        <w:t xml:space="preserve">You can </w:t>
-      </w:r>
-      <w:r>
-        <w:t>cross</w:t>
-      </w:r>
-      <w:r>
-        <w:t xml:space="preserve"> index ASAS and Kepler IDs for objects in the field. </w:t>
-      </w:r>
-      <w:r>
-        <w:br/>
-      </w:r>
-      <w:r>
-        <w:br/>
-        <w:t xml:space="preserve">There is a wealth of information about the </w:t>
-      </w:r>
-      <w:r>
-        <w:t>Kepler</w:t>
-      </w:r>
-      <w:r>
-        <w:t xml:space="preserve"> data sets on the </w:t>
-      </w:r>
-      <w:r>
-        <w:t>Kepler</w:t>
-      </w:r>
-      <w:r>
-        <w:t xml:space="preserve"> and MAST websites. If you are going to work with Kepler data two documents that are invaluable are Kepler Data Field Descriptions and the Kepler Archive Manual. Keep in mind that Kepler satellite data is in units of flux. The archive includes flux and magnitude data from follow up sources but caution is needed because the sources have different offsets and are not transformed to a common scale. </w:t>
-      </w:r>
-    </w:p>
-    <w:p/>
-    <w:p>
-      <w:r>
-        <w:t>Notes:</w:t>
-      </w:r>
-    </w:p>
-    <w:p>
-      <w:pPr>
-        <w:pStyle w:val="ListParagraph"/>
-        <w:numPr>
-          <w:ilvl w:val="0"/>
-          <w:numId w:val="3"/>
-        </w:numPr>
-        <w:autoSpaceDE w:val="0"/>
-        <w:autoSpaceDN w:val="0"/>
-        <w:adjustRightInd w:val="0"/>
-        <w:spacing w:after="0" w:line="240" w:lineRule="auto"/>
-      </w:pPr>
-      <w:r>
-        <w:rPr>
-          <w:rFonts w:ascii="Times New Roman" w:hAnsi="Times New Roman" w:cs="Times New Roman"/>
-          <w:b/>
-          <w:bCs/>
-          <w:sz w:val="23"/>
-          <w:szCs w:val="23"/>
-        </w:rPr>
-        <w:t xml:space="preserve">PDCSAP_FLUX </w:t>
-      </w:r>
-      <w:r>
-        <w:rPr>
-          <w:rFonts w:ascii="Arial" w:hAnsi="Arial" w:cs="Arial"/>
-          <w:sz w:val="21"/>
-          <w:szCs w:val="21"/>
-        </w:rPr>
-        <w:t xml:space="preserve">[32-bit floating point] </w:t>
-      </w:r>
-      <w:r>
-        <w:rPr>
-          <w:rFonts w:ascii="Times New Roman" w:hAnsi="Times New Roman" w:cs="Times New Roman"/>
-          <w:sz w:val="23"/>
-          <w:szCs w:val="23"/>
-        </w:rPr>
-        <w:t>– The flux contained in the optimal aperture in electrons per second after the PDC module has applied its detrending algorithm to the PA light curve. To better understand how PDC</w:t>
-      </w:r>
-      <w:r>
-        <w:rPr>
-          <w:rFonts w:ascii="Times New Roman" w:hAnsi="Times New Roman" w:cs="Times New Roman"/>
-          <w:sz w:val="23"/>
-          <w:szCs w:val="23"/>
-        </w:rPr>
-        <w:t xml:space="preserve"> </w:t>
-      </w:r>
-      <w:r>
-        <w:rPr>
-          <w:rFonts w:ascii="Times New Roman" w:hAnsi="Times New Roman" w:cs="Times New Roman"/>
-          <w:sz w:val="23"/>
-          <w:szCs w:val="23"/>
-        </w:rPr>
-        <w:t xml:space="preserve">manipulated the light curve, read Section 2.3.1.1 </w:t>
-      </w:r>
-      <w:r>
-        <w:rPr>
-          <w:rFonts w:ascii="Times New Roman" w:hAnsi="Times New Roman" w:cs="Times New Roman"/>
-          <w:sz w:val="23"/>
-          <w:szCs w:val="23"/>
-        </w:rPr>
-        <w:t xml:space="preserve">[of the Kepler Archive Manual] </w:t>
-      </w:r>
-      <w:r>
-        <w:rPr>
-          <w:rFonts w:ascii="Times New Roman" w:hAnsi="Times New Roman" w:cs="Times New Roman"/>
-          <w:sz w:val="23"/>
-          <w:szCs w:val="23"/>
-        </w:rPr>
-        <w:t>and see the PDCSAPFL keyword in the header.</w:t>
-      </w:r>
-    </w:p>
-    <w:p/>
-    <w:p>
-      <w:r>
-        <w:t>Brad Walter, WBY</w:t>
-      </w:r>
-    </w:p>
-    <w:p>
-      <w:r>
-        <w:t>Rev</w:t>
-      </w:r>
-      <w:r>
-        <w:t xml:space="preserve"> </w:t>
-      </w:r>
-      <w:r>
-        <w:t>E</w:t>
-      </w:r>
-      <w:r>
-        <w:br/>
-        <w:t>201406</w:t>
-      </w:r>
-      <w:r>
-        <w:t>10</w:t>
+        <w:t>20</w:t>
+      </w:r>
+      <w:r>
+        <w:t>20-01-08</w:t>
       </w:r>
     </w:p>
     <w:p>
@@ -1219,10 +1093,54 @@
           </w:p>
         </w:tc>
       </w:tr>
+      <w:tr>
+        <w:tc>
+          <w:tcPr>
+            <w:tcW w:w="828" w:type="dxa"/>
+          </w:tcPr>
+          <w:p>
+            <w:r>
+              <w:t>G</w:t>
+            </w:r>
+          </w:p>
+        </w:tc>
+        <w:tc>
+          <w:tcPr>
+            <w:tcW w:w="810" w:type="dxa"/>
+          </w:tcPr>
+          <w:p>
+            <w:r>
+              <w:t>1/</w:t>
+            </w:r>
+            <w:r>
+              <w:t>8</w:t>
+            </w:r>
+            <w:r>
+              <w:t>/2020</w:t>
+            </w:r>
+          </w:p>
+        </w:tc>
+        <w:tc>
+          <w:tcPr>
+            <w:tcW w:w="7938" w:type="dxa"/>
+          </w:tcPr>
+          <w:p>
+            <w:r>
+              <w:t xml:space="preserve">TESS </w:t>
+            </w:r>
+            <w:r>
+              <w:t>and MAST portal rewrite</w:t>
+            </w:r>
+            <w:r>
+              <w:t>. (C. Kotnik)</w:t>
+            </w:r>
+          </w:p>
+        </w:tc>
+      </w:tr>
     </w:tbl>
     <w:p/>
     <w:sectPr>
-      <w:footerReference w:type="default" r:id="rId17"/>
+      <w:footerReference w:type="default" r:id="rId13"/>
       <w:pgSz w:w="12240" w:h="15840"/>
       <w:pgMar w:top="1440" w:right="1440" w:bottom="1440" w:left="1440" w:header="720" w:footer="720" w:gutter="0"/>
       <w:cols w:space="720"/>
@@ -1633,7 +1551,7 @@
       </w:pPr>
     </w:pPrDefault>
   </w:docDefaults>
-  <w:latentStyles w:defLockedState="0" w:defUIPriority="99" w:defSemiHidden="0" w:defUnhideWhenUsed="0" w:defQFormat="0" w:count="375">
+  <w:latentStyles w:defLockedState="0" w:defUIPriority="99" w:defSemiHidden="0" w:defUnhideWhenUsed="0" w:defQFormat="0" w:count="376">
     <w:lsdException w:name="Normal" w:uiPriority="0" w:qFormat="1"/>
     <w:lsdException w:name="heading 1" w:uiPriority="9" w:qFormat="1"/>
     <w:lsdException w:name="heading 2" w:semiHidden="1" w:uiPriority="9" w:unhideWhenUsed="1" w:qFormat="1"/>
@@ -2009,6 +1927,7 @@
     <w:lsdException w:name="Smart Hyperlink" w:semiHidden="1" w:unhideWhenUsed="1"/>
     <w:lsdException w:name="Hashtag" w:semiHidden="1" w:unhideWhenUsed="1"/>
     <w:lsdException w:name="Unresolved Mention" w:semiHidden="1" w:unhideWhenUsed="1"/>
+    <w:lsdException w:name="Smart Link" w:semiHidden="1" w:unhideWhenUsed="1"/>
   </w:latentStyles>
   <w:style w:type="paragraph" w:default="1" w:styleId="Normal">
     <w:name w:val="Normal"/>
@@ -2179,6 +2098,11 @@
       <w:color w:val="605E5C"/>
       <w:shd w:val="clear" w:color="auto" w:fill="E1DFDD"/>
     </w:rPr>
+  </w:style>
+  <w:style w:type="character" w:customStyle="1" w:styleId="desiglg">
+    <w:name w:val="desiglg"/>
+    <w:basedOn w:val="DefaultParagraphFont"/>
+    <w:rsid w:val="005845C6"/>
   </w:style>
 </w:styles>
 </file>

</xml_diff>